<commit_message>
Updated description of lab1
</commit_message>
<xml_diff>
--- a/submissions/lab1/Description.docx
+++ b/submissions/lab1/Description.docx
@@ -56,6 +56,70 @@
     </w:p>
     <w:p>
       <w:pPr>
+        <w:pStyle w:val="Body"/>
+        <w:bidi w:val="0"/>
+      </w:pPr>
+      <w:r>
+        <w:rPr>
+          <w:rtl w:val="0"/>
+          <w:lang w:val="en-US"/>
+        </w:rPr>
+        <w:t xml:space="preserve">Group members: </w:t>
+      </w:r>
+    </w:p>
+    <w:p>
+      <w:pPr>
+        <w:pStyle w:val="Body"/>
+        <w:numPr>
+          <w:ilvl w:val="0"/>
+          <w:numId w:val="2"/>
+        </w:numPr>
+        <w:bidi w:val="0"/>
+      </w:pPr>
+      <w:r>
+        <w:rPr>
+          <w:rtl w:val="0"/>
+          <w:lang w:val="en-US"/>
+        </w:rPr>
+        <w:t>Mahri Ilmedova</w:t>
+      </w:r>
+    </w:p>
+    <w:p>
+      <w:pPr>
+        <w:pStyle w:val="Body"/>
+        <w:numPr>
+          <w:ilvl w:val="0"/>
+          <w:numId w:val="2"/>
+        </w:numPr>
+        <w:bidi w:val="0"/>
+      </w:pPr>
+      <w:r>
+        <w:rPr>
+          <w:rtl w:val="0"/>
+          <w:lang w:val="en-US"/>
+        </w:rPr>
+        <w:t>Muneeb Ahmed</w:t>
+      </w:r>
+    </w:p>
+    <w:p>
+      <w:pPr>
+        <w:pStyle w:val="Body"/>
+        <w:numPr>
+          <w:ilvl w:val="0"/>
+          <w:numId w:val="2"/>
+        </w:numPr>
+        <w:bidi w:val="0"/>
+      </w:pPr>
+      <w:r>
+        <w:rPr>
+          <w:rtl w:val="0"/>
+          <w:lang w:val="en-US"/>
+        </w:rPr>
+        <w:t>Kerim Amansaryyev</w:t>
+      </w:r>
+    </w:p>
+    <w:p>
+      <w:pPr>
         <w:pStyle w:val="Title"/>
         <w:bidi w:val="0"/>
       </w:pPr>
@@ -66,6 +130,12 @@
         </w:rPr>
         <w:t>Question 1:</w:t>
       </w:r>
+    </w:p>
+    <w:p>
+      <w:pPr>
+        <w:pStyle w:val="Body"/>
+        <w:bidi w:val="0"/>
+      </w:pPr>
       <w:r>
         <w:drawing xmlns:a="http://schemas.openxmlformats.org/drawingml/2006/main">
           <wp:anchor distT="152400" distB="152400" distL="152400" distR="152400" simplePos="0" relativeHeight="251659264" behindDoc="0" locked="0" layoutInCell="1" allowOverlap="1">
@@ -74,7 +144,7 @@
               <wp:posOffset>-6349</wp:posOffset>
             </wp:positionH>
             <wp:positionV relativeFrom="line">
-              <wp:posOffset>399287</wp:posOffset>
+              <wp:posOffset>238221</wp:posOffset>
             </wp:positionV>
             <wp:extent cx="5731200" cy="4545668"/>
             <wp:effectExtent l="0" t="0" r="0" b="0"/>
@@ -173,18 +243,6 @@
         </w:rPr>
         <w:t>Algorithm 1 and Algorithm 2 have curves with similar tendency, however, Algorithm 1 is more performant with larger array sets since it extracts all even numbers in a separate array and O(n^2) time complexity is applied to a smaller subset of an array whereas the same time complexity is applied for a whole array in case of Algorithm 2.</w:t>
       </w:r>
-    </w:p>
-    <w:p>
-      <w:pPr>
-        <w:pStyle w:val="Body"/>
-        <w:bidi w:val="0"/>
-      </w:pPr>
-    </w:p>
-    <w:p>
-      <w:pPr>
-        <w:pStyle w:val="Body"/>
-        <w:bidi w:val="0"/>
-      </w:pPr>
     </w:p>
     <w:p>
       <w:pPr>

</xml_diff>